<commit_message>
- Fixed JetBrain NotNull Imports
</commit_message>
<xml_diff>
--- a/Report.docx
+++ b/Report.docx
@@ -340,203 +340,156 @@
           <w:i/>
           <w:iCs/>
         </w:rPr>
-        <w:fldChar w:fldCharType="begin"/>
+        <w:t xml:space="preserve">Figure 2 </w:t>
+      </w:r>
+      <w:r>
+        <w:t>and</w:t>
+      </w:r>
+      <w:r>
+        <w:t xml:space="preserve"> </w:t>
       </w:r>
       <w:r>
         <w:rPr>
           <w:i/>
           <w:iCs/>
         </w:rPr>
-        <w:instrText xml:space="preserve"> REF _Ref22968853 \h </w:instrText>
-      </w:r>
-      <w:r>
-        <w:rPr>
-          <w:i/>
-          <w:iCs/>
-        </w:rPr>
-        <w:instrText xml:space="preserve"> \* MERGEFORMAT </w:instrText>
-      </w:r>
-      <w:r>
-        <w:rPr>
-          <w:i/>
-          <w:iCs/>
-        </w:rPr>
-      </w:r>
-      <w:r>
-        <w:rPr>
-          <w:i/>
-          <w:iCs/>
-        </w:rPr>
-        <w:fldChar w:fldCharType="separate"/>
-      </w:r>
-      <w:r>
-        <w:rPr>
-          <w:i/>
-          <w:iCs/>
-        </w:rPr>
-        <w:t xml:space="preserve">Figure </w:t>
-      </w:r>
-      <w:r>
-        <w:rPr>
-          <w:i/>
-          <w:iCs/>
-        </w:rPr>
-        <w:fldChar w:fldCharType="end"/>
+        <w:t>Figure 4</w:t>
+      </w:r>
+      <w:r>
+        <w:t xml:space="preserve">, it can </w:t>
+      </w:r>
+      <w:proofErr w:type="gramStart"/>
+      <w:r>
+        <w:t>be observed</w:t>
+      </w:r>
+      <w:proofErr w:type="gramEnd"/>
+      <w:r>
+        <w:t xml:space="preserve"> that at</w:t>
+      </w:r>
+      <w:r>
+        <w:t xml:space="preserve"> the same k</w:t>
+      </w:r>
+      <w:r>
+        <w:t>,</w:t>
+      </w:r>
+      <w:r>
+        <w:t xml:space="preserve"> TF-IDF yields </w:t>
+      </w:r>
+      <w:r>
+        <w:t>greater</w:t>
       </w:r>
       <w:r>
         <w:t xml:space="preserve"> </w:t>
       </w:r>
       <w:r>
-        <w:t xml:space="preserve">and </w:t>
-      </w:r>
-      <w:r>
-        <w:rPr>
-          <w:i/>
-          <w:iCs/>
-        </w:rPr>
-        <w:fldChar w:fldCharType="begin"/>
-      </w:r>
-      <w:r>
-        <w:rPr>
-          <w:i/>
-          <w:iCs/>
-        </w:rPr>
-        <w:instrText xml:space="preserve"> REF _Ref22968867 \h  \* MERGEFORMAT </w:instrText>
-      </w:r>
-      <w:r>
-        <w:rPr>
-          <w:i/>
-          <w:iCs/>
-        </w:rPr>
-      </w:r>
-      <w:r>
-        <w:rPr>
-          <w:i/>
-          <w:iCs/>
-        </w:rPr>
-        <w:fldChar w:fldCharType="separate"/>
-      </w:r>
-      <w:r>
-        <w:rPr>
-          <w:i/>
-          <w:iCs/>
-        </w:rPr>
-        <w:t xml:space="preserve">Figure </w:t>
-      </w:r>
-      <w:r>
-        <w:rPr>
-          <w:i/>
-          <w:iCs/>
-        </w:rPr>
-        <w:fldChar w:fldCharType="end"/>
-      </w:r>
-      <w:r>
-        <w:t>, it can be observed that at</w:t>
-      </w:r>
-      <w:r>
-        <w:t xml:space="preserve"> the same k</w:t>
+        <w:t>precision and F1 values. This means that for</w:t>
+      </w:r>
+      <w:r>
+        <w:t xml:space="preserve"> </w:t>
+      </w:r>
+      <w:r>
+        <w:t xml:space="preserve">each </w:t>
+      </w:r>
+      <w:r>
+        <w:t xml:space="preserve">k value TF-IDF search engine can retrieve more relevant documents proportional to </w:t>
+      </w:r>
+      <w:r>
+        <w:t xml:space="preserve">all retrieved </w:t>
+      </w:r>
+      <w:r>
+        <w:t>documents.</w:t>
+      </w:r>
+      <w:r>
+        <w:t xml:space="preserve"> </w:t>
+      </w:r>
+      <w:commentRangeEnd w:id="0"/>
+      <w:r>
+        <w:rPr>
+          <w:rStyle w:val="CommentReference"/>
+        </w:rPr>
+        <w:commentReference w:id="0"/>
+      </w:r>
+      <w:r>
+        <w:t xml:space="preserve">Moreover, </w:t>
+      </w:r>
+      <w:r>
+        <w:t xml:space="preserve">the average </w:t>
+      </w:r>
+      <w:r>
+        <w:t>of interpolated Precision Curve of TF-IDF</w:t>
       </w:r>
       <w:r>
         <w:t>,</w:t>
       </w:r>
       <w:r>
-        <w:t xml:space="preserve"> TF-IDF yields </w:t>
-      </w:r>
-      <w:r>
-        <w:t>greater</w:t>
-      </w:r>
-      <w:r>
         <w:t xml:space="preserve"> </w:t>
       </w:r>
       <w:r>
-        <w:t>precision and F1 values. This means that for</w:t>
-      </w:r>
+        <w:t xml:space="preserve">in </w:t>
+      </w:r>
+      <w:r>
+        <w:t>T</w:t>
+      </w:r>
+      <w:r>
+        <w:t xml:space="preserve">able </w:t>
+      </w:r>
+      <w:r>
+        <w:t>2</w:t>
+      </w:r>
+      <w:r>
+        <w:t xml:space="preserve">, </w:t>
+      </w:r>
+      <w:r>
+        <w:t xml:space="preserve">stays at </w:t>
+      </w:r>
+      <w:r>
+        <w:t>0.2972108</w:t>
+      </w:r>
+      <w:r>
+        <w:t xml:space="preserve"> while Jaccard </w:t>
+      </w:r>
+      <w:r>
+        <w:t xml:space="preserve">stays at </w:t>
+      </w:r>
+      <w:r>
+        <w:t>0.1759865</w:t>
+      </w:r>
+      <w:r>
+        <w:t xml:space="preserve"> which is significantly lower</w:t>
+      </w:r>
+      <w:r>
+        <w:t xml:space="preserve">; therefore, </w:t>
+      </w:r>
+      <w:r>
+        <w:t xml:space="preserve">with both indications, </w:t>
+      </w:r>
+      <w:r>
+        <w:t xml:space="preserve">the </w:t>
+      </w:r>
+      <w:r>
+        <w:t>TF-IDF search</w:t>
+      </w:r>
+      <w:r>
+        <w:t xml:space="preserve">er </w:t>
+      </w:r>
+      <w:r>
+        <w:t>tends to serve the information need of the user better in terms of relevance than the Jaccard one</w:t>
+      </w:r>
+      <w:r>
+        <w:t>.</w:t>
+      </w:r>
+      <w:r>
+        <w:t xml:space="preserve"> The statement is </w:t>
+      </w:r>
+      <w:proofErr w:type="gramStart"/>
+      <w:r>
+        <w:t>bold</w:t>
+      </w:r>
+      <w:proofErr w:type="gramEnd"/>
       <w:r>
         <w:t xml:space="preserve"> </w:t>
       </w:r>
       <w:r>
-        <w:t xml:space="preserve">each </w:t>
-      </w:r>
-      <w:r>
-        <w:t>k value TF-IDF search engine can retrieve more relevant documents proportional to non-relevant documents.</w:t>
-      </w:r>
-      <w:r>
-        <w:t xml:space="preserve"> </w:t>
-      </w:r>
-      <w:commentRangeEnd w:id="0"/>
-      <w:r>
-        <w:rPr>
-          <w:rStyle w:val="CommentReference"/>
-        </w:rPr>
-        <w:commentReference w:id="0"/>
-      </w:r>
-      <w:r>
-        <w:t xml:space="preserve">Moreover, </w:t>
-      </w:r>
-      <w:r>
-        <w:t xml:space="preserve">the average </w:t>
-      </w:r>
-      <w:r>
-        <w:t>of interpolated Precision Curve of TF-IDF</w:t>
-      </w:r>
-      <w:r>
-        <w:t>,</w:t>
-      </w:r>
-      <w:r>
-        <w:t xml:space="preserve"> </w:t>
-      </w:r>
-      <w:r>
-        <w:t xml:space="preserve">in table </w:t>
-      </w:r>
-      <w:r>
-        <w:t>2</w:t>
-      </w:r>
-      <w:r>
-        <w:t xml:space="preserve">, </w:t>
-      </w:r>
-      <w:r>
-        <w:t xml:space="preserve">stays at </w:t>
-      </w:r>
-      <w:r>
-        <w:t>0.2972108</w:t>
-      </w:r>
-      <w:r>
-        <w:t xml:space="preserve"> while Jaccard </w:t>
-      </w:r>
-      <w:r>
-        <w:t xml:space="preserve">stays at </w:t>
-      </w:r>
-      <w:r>
-        <w:t>0.1759865</w:t>
-      </w:r>
-      <w:r>
-        <w:t xml:space="preserve"> which is significantly lower</w:t>
-      </w:r>
-      <w:r>
-        <w:t xml:space="preserve">; therefore, </w:t>
-      </w:r>
-      <w:r>
-        <w:t xml:space="preserve">with both indications, </w:t>
-      </w:r>
-      <w:r>
-        <w:t xml:space="preserve">the </w:t>
-      </w:r>
-      <w:r>
-        <w:t>TF-IDF search</w:t>
-      </w:r>
-      <w:r>
-        <w:t xml:space="preserve">er </w:t>
-      </w:r>
-      <w:r>
-        <w:t>tends to serve the information need of the user better in terms of relevance than the Jaccard one</w:t>
-      </w:r>
-      <w:r>
-        <w:t>.</w:t>
-      </w:r>
-      <w:r>
-        <w:t xml:space="preserve"> The statement is bold </w:t>
-      </w:r>
-      <w:r>
         <w:t>but it is</w:t>
       </w:r>
       <w:r>
@@ -555,10 +508,26 @@
         <w:t xml:space="preserve">. </w:t>
       </w:r>
       <w:r>
-        <w:t xml:space="preserve">Search engines are tested by using </w:t>
-      </w:r>
-      <w:r>
-        <w:t>benchmark queries. The result will be tested against the ground truth using precision, recall, and F1 values</w:t>
+        <w:t xml:space="preserve">Search engines </w:t>
+      </w:r>
+      <w:proofErr w:type="gramStart"/>
+      <w:r>
+        <w:t>are tested</w:t>
+      </w:r>
+      <w:proofErr w:type="gramEnd"/>
+      <w:r>
+        <w:t xml:space="preserve"> by using </w:t>
+      </w:r>
+      <w:r>
+        <w:t xml:space="preserve">benchmark queries. The result will </w:t>
+      </w:r>
+      <w:proofErr w:type="gramStart"/>
+      <w:r>
+        <w:t>be tested</w:t>
+      </w:r>
+      <w:proofErr w:type="gramEnd"/>
+      <w:r>
+        <w:t xml:space="preserve"> against the ground truth using precision, recall, and F1 values</w:t>
       </w:r>
       <w:r>
         <w:t>.</w:t>
@@ -568,11 +537,16 @@
       <w:r>
         <w:t xml:space="preserve">The </w:t>
       </w:r>
+      <w:proofErr w:type="gramStart"/>
       <w:r>
         <w:t xml:space="preserve">reason </w:t>
       </w:r>
       <w:r>
-        <w:t xml:space="preserve">why TF-IDF </w:t>
+        <w:t>why</w:t>
+      </w:r>
+      <w:proofErr w:type="gramEnd"/>
+      <w:r>
+        <w:t xml:space="preserve"> TF-IDF </w:t>
       </w:r>
       <w:r>
         <w:t xml:space="preserve">with cosine similarity </w:t>
@@ -1075,70 +1049,75 @@
         <w:t xml:space="preserve"> and document length</w:t>
       </w:r>
       <w:r>
-        <w:t xml:space="preserve"> into account; therefo</w:t>
+        <w:t xml:space="preserve"> into account; therefore, every </w:t>
+      </w:r>
+      <w:r>
+        <w:t xml:space="preserve">term </w:t>
+      </w:r>
+      <w:r>
+        <w:t xml:space="preserve">and document </w:t>
+      </w:r>
+      <w:r>
+        <w:t>are</w:t>
+      </w:r>
+      <w:r>
+        <w:t xml:space="preserve"> the same </w:t>
+      </w:r>
+      <w:r>
+        <w:t>if</w:t>
+      </w:r>
+      <w:r>
+        <w:t xml:space="preserve"> the term presents in the query</w:t>
+      </w:r>
+      <w:r>
+        <w:t>.</w:t>
+      </w:r>
+      <w:r>
+        <w:t xml:space="preserve"> Thus, </w:t>
+      </w:r>
+      <w:r>
+        <w:t xml:space="preserve">Jaccard Similarity is inferior when it comes to </w:t>
+      </w:r>
+      <w:r>
+        <w:t>relevan</w:t>
+      </w:r>
+      <w:r>
+        <w:t xml:space="preserve">ce </w:t>
+      </w:r>
+      <w:r>
+        <w:t xml:space="preserve">because it </w:t>
+      </w:r>
+      <w:proofErr w:type="gramStart"/>
+      <w:r>
+        <w:t>cutting</w:t>
+      </w:r>
+      <w:proofErr w:type="gramEnd"/>
+      <w:r>
+        <w:t xml:space="preserve"> too </w:t>
+      </w:r>
+      <w:r>
+        <w:t>many</w:t>
+      </w:r>
+      <w:r>
+        <w:t xml:space="preserve"> </w:t>
+      </w:r>
+      <w:r>
+        <w:t>corners</w:t>
+      </w:r>
+      <w:r>
+        <w:t>.</w:t>
+      </w:r>
+      <w:r>
+        <w:t xml:space="preserve"> </w:t>
+      </w:r>
+      <w:r>
+        <w:t xml:space="preserve">The only advantage it has is </w:t>
+      </w:r>
+      <w:r>
+        <w:t>the amount of implementation required.</w:t>
       </w:r>
       <w:bookmarkStart w:id="2" w:name="_GoBack"/>
       <w:bookmarkEnd w:id="2"/>
-      <w:r>
-        <w:t xml:space="preserve">re, every </w:t>
-      </w:r>
-      <w:r>
-        <w:t xml:space="preserve">term </w:t>
-      </w:r>
-      <w:r>
-        <w:t xml:space="preserve">and document </w:t>
-      </w:r>
-      <w:r>
-        <w:t>are</w:t>
-      </w:r>
-      <w:r>
-        <w:t xml:space="preserve"> the same </w:t>
-      </w:r>
-      <w:r>
-        <w:t>if</w:t>
-      </w:r>
-      <w:r>
-        <w:t xml:space="preserve"> the term presents in the query</w:t>
-      </w:r>
-      <w:r>
-        <w:t>.</w:t>
-      </w:r>
-      <w:r>
-        <w:t xml:space="preserve"> Thus, </w:t>
-      </w:r>
-      <w:r>
-        <w:t xml:space="preserve">Jaccard Similarity is inferior when it comes to </w:t>
-      </w:r>
-      <w:r>
-        <w:t>relevan</w:t>
-      </w:r>
-      <w:r>
-        <w:t xml:space="preserve">ce </w:t>
-      </w:r>
-      <w:r>
-        <w:t xml:space="preserve">because it cutting too </w:t>
-      </w:r>
-      <w:r>
-        <w:t>many</w:t>
-      </w:r>
-      <w:r>
-        <w:t xml:space="preserve"> </w:t>
-      </w:r>
-      <w:r>
-        <w:t>corners</w:t>
-      </w:r>
-      <w:r>
-        <w:t>.</w:t>
-      </w:r>
-      <w:r>
-        <w:t xml:space="preserve"> </w:t>
-      </w:r>
-      <w:r>
-        <w:t xml:space="preserve">The only advantage it has is </w:t>
-      </w:r>
-      <w:r>
-        <w:t>the amount of implementation required.</w:t>
-      </w:r>
     </w:p>
     <w:p>
       <w:pPr>
@@ -1194,11 +1173,16 @@
       <w:r>
         <w:t xml:space="preserve">This may </w:t>
       </w:r>
+      <w:proofErr w:type="gramStart"/>
       <w:r>
         <w:t xml:space="preserve">be </w:t>
       </w:r>
       <w:r>
-        <w:t xml:space="preserve">caused by the fact that </w:t>
+        <w:t>caused</w:t>
+      </w:r>
+      <w:proofErr w:type="gramEnd"/>
+      <w:r>
+        <w:t xml:space="preserve"> by the fact that </w:t>
       </w:r>
       <w:r>
         <w:t xml:space="preserve">the </w:t>
@@ -1243,10 +1227,7 @@
         <w:t xml:space="preserve">a </w:t>
       </w:r>
       <w:r>
-        <w:t>tremendous</w:t>
-      </w:r>
-      <w:r>
-        <w:t xml:space="preserve"> </w:t>
+        <w:t xml:space="preserve">tremendous </w:t>
       </w:r>
       <w:r>
         <w:t>amount of comparison</w:t>
@@ -1392,8 +1373,13 @@
       </w:r>
     </w:p>
     <w:p>
-      <w:r>
-        <w:t>Similarly to the BM25 searcher</w:t>
+      <w:proofErr w:type="gramStart"/>
+      <w:r>
+        <w:t>Similarly</w:t>
+      </w:r>
+      <w:proofErr w:type="gramEnd"/>
+      <w:r>
+        <w:t xml:space="preserve"> to the BM25 searcher</w:t>
       </w:r>
       <w:r>
         <w:t>, to calculate RSV in searching time</w:t>
@@ -1442,8 +1428,13 @@
       <w:r>
         <w:t xml:space="preserve">to get its score </w:t>
       </w:r>
-      <w:r>
-        <w:t xml:space="preserve">similar to </w:t>
+      <w:proofErr w:type="gramStart"/>
+      <w:r>
+        <w:t>similar to</w:t>
+      </w:r>
+      <w:proofErr w:type="gramEnd"/>
+      <w:r>
+        <w:t xml:space="preserve"> </w:t>
       </w:r>
       <w:r>
         <w:t xml:space="preserve">TF-IDF. </w:t>
@@ -1469,7 +1460,16 @@
         <w:t>is also the worst in terms of time.</w:t>
       </w:r>
       <w:r>
-        <w:t xml:space="preserve"> Both TF-IDF and BM25 are similar and </w:t>
+        <w:t xml:space="preserve"> Both TF-IDF and BM25 are similar</w:t>
+      </w:r>
+      <w:r>
+        <w:t xml:space="preserve"> in terms of </w:t>
+      </w:r>
+      <w:r>
+        <w:t>some processes</w:t>
+      </w:r>
+      <w:r>
+        <w:t xml:space="preserve"> and </w:t>
       </w:r>
       <w:r>
         <w:t>use less time than Jaccard.</w:t>
@@ -2019,27 +2019,7 @@
                 <w:sz w:val="10"/>
                 <w:szCs w:val="10"/>
               </w:rPr>
-              <w:t xml:space="preserve"> Duration (</w:t>
-            </w:r>
-            <w:proofErr w:type="spellStart"/>
-            <w:r>
-              <w:rPr>
-                <w:rFonts w:ascii="Roboto Mono" w:eastAsia="Times New Roman" w:hAnsi="Roboto Mono" w:cs="Calibri"/>
-                <w:color w:val="000000"/>
-                <w:sz w:val="10"/>
-                <w:szCs w:val="10"/>
-              </w:rPr>
-              <w:t>ms</w:t>
-            </w:r>
-            <w:proofErr w:type="spellEnd"/>
-            <w:r>
-              <w:rPr>
-                <w:rFonts w:ascii="Roboto Mono" w:eastAsia="Times New Roman" w:hAnsi="Roboto Mono" w:cs="Calibri"/>
-                <w:color w:val="000000"/>
-                <w:sz w:val="10"/>
-                <w:szCs w:val="10"/>
-              </w:rPr>
-              <w:t>)</w:t>
+              <w:t xml:space="preserve"> Duration (ms)</w:t>
             </w:r>
           </w:p>
         </w:tc>
@@ -2563,153 +2543,36 @@
           <w:i/>
           <w:iCs/>
         </w:rPr>
-        <w:fldChar w:fldCharType="begin"/>
+        <w:t>Figure 2</w:t>
+      </w:r>
+      <w:r>
+        <w:t xml:space="preserve">, Recall curves in </w:t>
       </w:r>
       <w:r>
         <w:rPr>
           <w:i/>
           <w:iCs/>
         </w:rPr>
-        <w:instrText xml:space="preserve"> REF _Ref22968853 \h </w:instrText>
+        <w:t>Figure 3</w:t>
+      </w:r>
+      <w:r>
+        <w:t xml:space="preserve">, </w:t>
+      </w:r>
+      <w:r>
+        <w:t xml:space="preserve">and </w:t>
+      </w:r>
+      <w:r>
+        <w:t xml:space="preserve">F1 curves in </w:t>
       </w:r>
       <w:r>
         <w:rPr>
           <w:i/>
           <w:iCs/>
         </w:rPr>
-        <w:instrText xml:space="preserve"> \* MERGEFORMAT </w:instrText>
-      </w:r>
-      <w:r>
-        <w:rPr>
-          <w:i/>
-          <w:iCs/>
-        </w:rPr>
-      </w:r>
-      <w:r>
-        <w:rPr>
-          <w:i/>
-          <w:iCs/>
-        </w:rPr>
-        <w:fldChar w:fldCharType="separate"/>
-      </w:r>
-      <w:r>
-        <w:rPr>
-          <w:i/>
-          <w:iCs/>
-        </w:rPr>
-        <w:t xml:space="preserve">Figure </w:t>
-      </w:r>
-      <w:r>
-        <w:rPr>
-          <w:i/>
-          <w:iCs/>
-        </w:rPr>
-        <w:fldChar w:fldCharType="end"/>
-      </w:r>
-      <w:r>
-        <w:t xml:space="preserve">, Recall curves in </w:t>
-      </w:r>
-      <w:r>
-        <w:rPr>
-          <w:i/>
-          <w:iCs/>
-        </w:rPr>
-        <w:fldChar w:fldCharType="begin"/>
-      </w:r>
-      <w:r>
-        <w:rPr>
-          <w:i/>
-          <w:iCs/>
-        </w:rPr>
-        <w:instrText xml:space="preserve"> REF _Ref22969994 \h </w:instrText>
-      </w:r>
-      <w:r>
-        <w:rPr>
-          <w:i/>
-          <w:iCs/>
-        </w:rPr>
-        <w:instrText xml:space="preserve"> \* MERGEFORMAT </w:instrText>
-      </w:r>
-      <w:r>
-        <w:rPr>
-          <w:i/>
-          <w:iCs/>
-        </w:rPr>
-      </w:r>
-      <w:r>
-        <w:rPr>
-          <w:i/>
-          <w:iCs/>
-        </w:rPr>
-        <w:fldChar w:fldCharType="separate"/>
-      </w:r>
-      <w:r>
-        <w:rPr>
-          <w:i/>
-          <w:iCs/>
-        </w:rPr>
-        <w:t xml:space="preserve">Figure </w:t>
-      </w:r>
-      <w:r>
-        <w:rPr>
-          <w:i/>
-          <w:iCs/>
-        </w:rPr>
-        <w:fldChar w:fldCharType="end"/>
-      </w:r>
-      <w:r>
-        <w:t xml:space="preserve">, F1 curves in </w:t>
-      </w:r>
-      <w:r>
-        <w:rPr>
-          <w:i/>
-          <w:iCs/>
-        </w:rPr>
-        <w:fldChar w:fldCharType="begin"/>
-      </w:r>
-      <w:r>
-        <w:rPr>
-          <w:i/>
-          <w:iCs/>
-        </w:rPr>
-        <w:instrText xml:space="preserve"> REF _Ref22968867 \h </w:instrText>
-      </w:r>
-      <w:r>
-        <w:rPr>
-          <w:i/>
-          <w:iCs/>
-        </w:rPr>
-        <w:instrText xml:space="preserve"> \* MERGEFORMAT </w:instrText>
-      </w:r>
-      <w:r>
-        <w:rPr>
-          <w:i/>
-          <w:iCs/>
-        </w:rPr>
-      </w:r>
-      <w:r>
-        <w:rPr>
-          <w:i/>
-          <w:iCs/>
-        </w:rPr>
-        <w:fldChar w:fldCharType="separate"/>
-      </w:r>
-      <w:r>
-        <w:rPr>
-          <w:i/>
-          <w:iCs/>
-        </w:rPr>
-        <w:t xml:space="preserve">Figure </w:t>
-      </w:r>
-      <w:r>
-        <w:rPr>
-          <w:i/>
-          <w:iCs/>
-        </w:rPr>
-        <w:fldChar w:fldCharType="end"/>
-      </w:r>
-      <w:r>
-        <w:t xml:space="preserve"> from all three search systems.</w:t>
+        <w:t xml:space="preserve">Figure 4 </w:t>
+      </w:r>
+      <w:r>
+        <w:t>from all three search systems.</w:t>
       </w:r>
     </w:p>
     <w:p>
@@ -2760,54 +2623,20 @@
           <w:i/>
           <w:iCs/>
         </w:rPr>
-        <w:fldChar w:fldCharType="begin"/>
+        <w:t xml:space="preserve">Figure </w:t>
       </w:r>
       <w:r>
         <w:rPr>
           <w:i/>
           <w:iCs/>
         </w:rPr>
-        <w:instrText xml:space="preserve"> REF _Ref22969994 \h </w:instrText>
+        <w:t>4</w:t>
       </w:r>
       <w:r>
         <w:rPr>
           <w:i/>
           <w:iCs/>
         </w:rPr>
-        <w:instrText xml:space="preserve"> \* MERGEFORMAT </w:instrText>
-      </w:r>
-      <w:r>
-        <w:rPr>
-          <w:i/>
-          <w:iCs/>
-        </w:rPr>
-      </w:r>
-      <w:r>
-        <w:rPr>
-          <w:i/>
-          <w:iCs/>
-        </w:rPr>
-        <w:fldChar w:fldCharType="separate"/>
-      </w:r>
-      <w:r>
-        <w:rPr>
-          <w:i/>
-          <w:iCs/>
-        </w:rPr>
-        <w:t xml:space="preserve">Figure </w:t>
-      </w:r>
-      <w:r>
-        <w:rPr>
-          <w:i/>
-          <w:iCs/>
-        </w:rPr>
-        <w:fldChar w:fldCharType="end"/>
-      </w:r>
-      <w:r>
-        <w:rPr>
-          <w:i/>
-          <w:iCs/>
-        </w:rPr>
         <w:t>,</w:t>
       </w:r>
       <w:r>
@@ -2820,28 +2649,55 @@
         <w:t xml:space="preserve">increases as K value increases. This implies </w:t>
       </w:r>
       <w:r>
+        <w:rPr>
+          <w:color w:val="FF0000"/>
+        </w:rPr>
         <w:t>that both value</w:t>
       </w:r>
       <w:r>
+        <w:rPr>
+          <w:color w:val="FF0000"/>
+        </w:rPr>
         <w:t>s</w:t>
       </w:r>
       <w:r>
+        <w:rPr>
+          <w:color w:val="FF0000"/>
+        </w:rPr>
         <w:t xml:space="preserve"> </w:t>
       </w:r>
       <w:r>
+        <w:rPr>
+          <w:color w:val="FF0000"/>
+        </w:rPr>
         <w:t>are</w:t>
       </w:r>
       <w:r>
+        <w:rPr>
+          <w:color w:val="FF0000"/>
+        </w:rPr>
         <w:t xml:space="preserve"> </w:t>
       </w:r>
       <w:r>
+        <w:rPr>
+          <w:color w:val="FF0000"/>
+        </w:rPr>
         <w:t xml:space="preserve">a </w:t>
       </w:r>
       <w:r>
+        <w:rPr>
+          <w:color w:val="FF0000"/>
+        </w:rPr>
         <w:t>direct variation to each other.</w:t>
       </w:r>
       <w:r>
-        <w:t xml:space="preserve"> Likewise</w:t>
+        <w:rPr>
+          <w:color w:val="FF0000"/>
+        </w:rPr>
+        <w:t xml:space="preserve"> </w:t>
+      </w:r>
+      <w:r>
+        <w:t>Likewise</w:t>
       </w:r>
       <w:r>
         <w:t>, in the definition of Recall</w:t>
@@ -2856,7 +2712,13 @@
         <w:t>proportion of</w:t>
       </w:r>
       <w:r>
-        <w:t xml:space="preserve"> relevant documents </w:t>
+        <w:t xml:space="preserve"> </w:t>
+      </w:r>
+      <w:r>
+        <w:t xml:space="preserve">retrieved </w:t>
+      </w:r>
+      <w:r>
+        <w:t xml:space="preserve">relevant documents </w:t>
       </w:r>
       <w:r>
         <w:t>to</w:t>
@@ -2869,6 +2731,9 @@
       </w:r>
       <w:r>
         <w:t xml:space="preserve"> documents</w:t>
+      </w:r>
+      <w:r>
+        <w:t xml:space="preserve"> in the corpus</w:t>
       </w:r>
       <w:r>
         <w:t xml:space="preserve">, </w:t>
@@ -2991,91 +2856,45 @@
           <w:i/>
           <w:iCs/>
         </w:rPr>
-        <w:fldChar w:fldCharType="begin"/>
+        <w:t xml:space="preserve">Figure </w:t>
       </w:r>
       <w:r>
         <w:rPr>
           <w:i/>
           <w:iCs/>
         </w:rPr>
-        <w:instrText xml:space="preserve"> REF _Ref22970938 \h  \* MERGEFORMAT </w:instrText>
+        <w:t>2</w:t>
+      </w:r>
+      <w:r>
+        <w:t xml:space="preserve"> and </w:t>
       </w:r>
       <w:r>
         <w:rPr>
           <w:i/>
           <w:iCs/>
         </w:rPr>
+        <w:t xml:space="preserve">Figure </w:t>
       </w:r>
       <w:r>
         <w:rPr>
           <w:i/>
           <w:iCs/>
         </w:rPr>
-        <w:fldChar w:fldCharType="separate"/>
-      </w:r>
-      <w:r>
-        <w:rPr>
-          <w:i/>
-          <w:iCs/>
-        </w:rPr>
-        <w:t xml:space="preserve">Figure </w:t>
-      </w:r>
-      <w:r>
-        <w:rPr>
-          <w:i/>
-          <w:iCs/>
-        </w:rPr>
-        <w:fldChar w:fldCharType="end"/>
-      </w:r>
-      <w:r>
-        <w:t xml:space="preserve"> and </w:t>
-      </w:r>
-      <w:r>
-        <w:rPr>
-          <w:i/>
-          <w:iCs/>
-        </w:rPr>
-        <w:fldChar w:fldCharType="begin"/>
-      </w:r>
-      <w:r>
-        <w:rPr>
-          <w:i/>
-          <w:iCs/>
-        </w:rPr>
-        <w:instrText xml:space="preserve"> REF _Ref22970941 \h  \* MERGEFORMAT </w:instrText>
-      </w:r>
-      <w:r>
-        <w:rPr>
-          <w:i/>
-          <w:iCs/>
-        </w:rPr>
-      </w:r>
-      <w:r>
-        <w:rPr>
-          <w:i/>
-          <w:iCs/>
-        </w:rPr>
-        <w:fldChar w:fldCharType="separate"/>
-      </w:r>
-      <w:r>
-        <w:rPr>
-          <w:i/>
-          <w:iCs/>
-        </w:rPr>
-        <w:t xml:space="preserve">Figure </w:t>
-      </w:r>
-      <w:r>
-        <w:rPr>
-          <w:i/>
-          <w:iCs/>
-        </w:rPr>
-        <w:fldChar w:fldCharType="end"/>
+        <w:t>4</w:t>
       </w:r>
       <w:r>
         <w:t>,</w:t>
       </w:r>
       <w:r>
-        <w:t xml:space="preserve"> it can be observed that the precision values at the same recall </w:t>
+        <w:t xml:space="preserve"> it can </w:t>
+      </w:r>
+      <w:proofErr w:type="gramStart"/>
+      <w:r>
+        <w:t>be observed</w:t>
+      </w:r>
+      <w:proofErr w:type="gramEnd"/>
+      <w:r>
+        <w:t xml:space="preserve"> that the precision values at the same recall </w:t>
       </w:r>
       <w:r>
         <w:t>are</w:t>
@@ -3102,10 +2921,22 @@
         <w:t xml:space="preserve">Moreover, both also </w:t>
       </w:r>
       <w:r>
-        <w:t xml:space="preserve">show that TF-IDF consistently yields better </w:t>
-      </w:r>
-      <w:r>
-        <w:t xml:space="preserve">precision in every </w:t>
+        <w:t xml:space="preserve">show that </w:t>
+      </w:r>
+      <w:r>
+        <w:rPr>
+          <w:color w:val="FF0000"/>
+        </w:rPr>
+        <w:t xml:space="preserve">TF-IDF consistently yields better </w:t>
+      </w:r>
+      <w:r>
+        <w:rPr>
+          <w:color w:val="FF0000"/>
+        </w:rPr>
+        <w:t xml:space="preserve">precision </w:t>
+      </w:r>
+      <w:r>
+        <w:t xml:space="preserve">in every </w:t>
       </w:r>
       <w:r>
         <w:t>recall value which means that TF-IDF</w:t>
@@ -3118,6 +2949,14 @@
       </w:r>
       <w:r>
         <w:t xml:space="preserve"> more </w:t>
+      </w:r>
+      <w:proofErr w:type="spellStart"/>
+      <w:r>
+        <w:t>retreived</w:t>
+      </w:r>
+      <w:proofErr w:type="spellEnd"/>
+      <w:r>
+        <w:t xml:space="preserve"> </w:t>
       </w:r>
       <w:r>
         <w:t xml:space="preserve">relevant documents </w:t>
@@ -3334,6 +3173,14 @@
           <w:iCs/>
           <w:szCs w:val="16"/>
         </w:rPr>
+        <w:t>4</w:t>
+      </w:r>
+      <w:r>
+        <w:rPr>
+          <w:i/>
+          <w:iCs/>
+          <w:szCs w:val="16"/>
+        </w:rPr>
         <w:t xml:space="preserve"> </w:t>
       </w:r>
       <w:r>
@@ -3366,7 +3213,25 @@
           <w:bCs/>
           <w:szCs w:val="16"/>
         </w:rPr>
-        <w:t xml:space="preserve">Decreasing Precision when k is increased </w:t>
+        <w:t xml:space="preserve">Increasing Recall when k </w:t>
+      </w:r>
+      <w:proofErr w:type="gramStart"/>
+      <w:r>
+        <w:rPr>
+          <w:b/>
+          <w:bCs/>
+          <w:szCs w:val="16"/>
+        </w:rPr>
+        <w:t>is increased</w:t>
+      </w:r>
+      <w:proofErr w:type="gramEnd"/>
+      <w:r>
+        <w:rPr>
+          <w:b/>
+          <w:bCs/>
+          <w:szCs w:val="16"/>
+        </w:rPr>
+        <w:t xml:space="preserve"> </w:t>
       </w:r>
       <w:r>
         <w:rPr>
@@ -3378,187 +3243,14 @@
         <w:rPr>
           <w:i/>
           <w:iCs/>
+        </w:rPr>
+        <w:t>Figure 3</w:t>
+      </w:r>
+      <w:r>
+        <w:rPr>
           <w:szCs w:val="16"/>
         </w:rPr>
-        <w:fldChar w:fldCharType="begin"/>
-      </w:r>
-      <w:r>
-        <w:rPr>
-          <w:i/>
-          <w:iCs/>
-          <w:szCs w:val="16"/>
-        </w:rPr>
-        <w:instrText xml:space="preserve"> REF _Ref22968853 \h </w:instrText>
-      </w:r>
-      <w:r>
-        <w:rPr>
-          <w:i/>
-          <w:iCs/>
-          <w:szCs w:val="16"/>
-        </w:rPr>
-        <w:instrText xml:space="preserve"> \* MERGEFORMAT </w:instrText>
-      </w:r>
-      <w:r>
-        <w:rPr>
-          <w:i/>
-          <w:iCs/>
-          <w:szCs w:val="16"/>
-        </w:rPr>
-      </w:r>
-      <w:r>
-        <w:rPr>
-          <w:i/>
-          <w:iCs/>
-          <w:szCs w:val="16"/>
-        </w:rPr>
-        <w:fldChar w:fldCharType="separate"/>
-      </w:r>
-      <w:r>
-        <w:rPr>
-          <w:i/>
-          <w:iCs/>
-        </w:rPr>
-        <w:t xml:space="preserve">Figure </w:t>
-      </w:r>
-      <w:r>
-        <w:rPr>
-          <w:i/>
-          <w:iCs/>
-          <w:szCs w:val="16"/>
-        </w:rPr>
-        <w:fldChar w:fldCharType="end"/>
-      </w:r>
-      <w:r>
-        <w:rPr>
-          <w:szCs w:val="16"/>
-        </w:rPr>
-        <w:t xml:space="preserve">, </w:t>
-      </w:r>
-      <w:r>
-        <w:rPr>
-          <w:szCs w:val="16"/>
-        </w:rPr>
-        <w:t xml:space="preserve">it can be </w:t>
-      </w:r>
-      <w:r>
-        <w:rPr>
-          <w:szCs w:val="16"/>
-        </w:rPr>
-        <w:t xml:space="preserve">observed that the precision curve of Jaccard is </w:t>
-      </w:r>
-      <w:r>
-        <w:rPr>
-          <w:szCs w:val="16"/>
-        </w:rPr>
-        <w:t xml:space="preserve">initially steep which means that it has </w:t>
-      </w:r>
-      <w:r>
-        <w:rPr>
-          <w:szCs w:val="16"/>
-        </w:rPr>
-        <w:t xml:space="preserve">a </w:t>
-      </w:r>
-      <w:r>
-        <w:rPr>
-          <w:szCs w:val="16"/>
-        </w:rPr>
-        <w:t xml:space="preserve">higher decrease rate than </w:t>
-      </w:r>
-      <w:r>
-        <w:rPr>
-          <w:szCs w:val="16"/>
-        </w:rPr>
-        <w:t>T</w:t>
-      </w:r>
-      <w:r>
-        <w:rPr>
-          <w:szCs w:val="16"/>
-        </w:rPr>
-        <w:t>F</w:t>
-      </w:r>
-      <w:r>
-        <w:rPr>
-          <w:szCs w:val="16"/>
-        </w:rPr>
-        <w:t>-IDF.</w:t>
-      </w:r>
-      <w:r>
-        <w:rPr>
-          <w:szCs w:val="16"/>
-        </w:rPr>
-        <w:t xml:space="preserve"> </w:t>
-      </w:r>
-      <w:r>
-        <w:rPr>
-          <w:szCs w:val="16"/>
-        </w:rPr>
-        <w:t>Similarly to Recall</w:t>
-      </w:r>
-      <w:r>
-        <w:rPr>
-          <w:szCs w:val="16"/>
-        </w:rPr>
-        <w:t>, b</w:t>
-      </w:r>
-      <w:r>
-        <w:rPr>
-          <w:szCs w:val="16"/>
-        </w:rPr>
-        <w:t>oth TF-IDF and Jaccard</w:t>
-      </w:r>
-      <w:r>
-        <w:rPr>
-          <w:szCs w:val="16"/>
-        </w:rPr>
-        <w:t>, in high k values,</w:t>
-      </w:r>
-      <w:r>
-        <w:rPr>
-          <w:szCs w:val="16"/>
-        </w:rPr>
-        <w:t xml:space="preserve"> ha</w:t>
-      </w:r>
-      <w:r>
-        <w:rPr>
-          <w:szCs w:val="16"/>
-        </w:rPr>
-        <w:t>ve</w:t>
-      </w:r>
-      <w:r>
-        <w:rPr>
-          <w:szCs w:val="16"/>
-        </w:rPr>
-        <w:t xml:space="preserve"> </w:t>
-      </w:r>
-      <w:r>
-        <w:rPr>
-          <w:szCs w:val="16"/>
-        </w:rPr>
-        <w:t xml:space="preserve">a </w:t>
-      </w:r>
-      <w:r>
-        <w:rPr>
-          <w:szCs w:val="16"/>
-        </w:rPr>
-        <w:t xml:space="preserve">flatter slope </w:t>
-      </w:r>
-      <w:r>
-        <w:rPr>
-          <w:szCs w:val="16"/>
-        </w:rPr>
-        <w:t xml:space="preserve">which can be inferred that the decreasing rate is diminishing with higher K </w:t>
-      </w:r>
-      <w:r>
-        <w:rPr>
-          <w:szCs w:val="16"/>
-        </w:rPr>
-        <w:t>value or Recall</w:t>
-      </w:r>
-      <w:r>
-        <w:rPr>
-          <w:szCs w:val="16"/>
-        </w:rPr>
-        <w:t>.</w:t>
+        <w:t>, it can be observed that recall curves from all search systems are initially low but later higher due to more document retrieved. The slop of all recall curves is initially high; however, at higher K values, the slope of all curves is going closing to 0 or flatter.</w:t>
       </w:r>
     </w:p>
     <w:p>
@@ -3578,145 +3270,184 @@
           <w:bCs/>
           <w:szCs w:val="16"/>
         </w:rPr>
-        <w:t xml:space="preserve">Increasing Recall when k is increased </w:t>
-      </w:r>
-      <w:r>
-        <w:rPr>
+        <w:t xml:space="preserve">Decreasing Precision when k </w:t>
+      </w:r>
+      <w:proofErr w:type="gramStart"/>
+      <w:r>
+        <w:rPr>
+          <w:b/>
+          <w:bCs/>
           <w:szCs w:val="16"/>
         </w:rPr>
-        <w:t>– From</w:t>
-      </w:r>
-      <w:r>
-        <w:rPr>
+        <w:t>is increased</w:t>
+      </w:r>
+      <w:proofErr w:type="gramEnd"/>
+      <w:r>
+        <w:rPr>
+          <w:b/>
+          <w:bCs/>
           <w:szCs w:val="16"/>
         </w:rPr>
         <w:t xml:space="preserve"> </w:t>
+      </w:r>
+      <w:r>
+        <w:rPr>
+          <w:szCs w:val="16"/>
+        </w:rPr>
+        <w:t xml:space="preserve">– From </w:t>
       </w:r>
       <w:r>
         <w:rPr>
           <w:i/>
           <w:iCs/>
+        </w:rPr>
+        <w:t>Figure 2</w:t>
+      </w:r>
+      <w:r>
+        <w:rPr>
           <w:szCs w:val="16"/>
         </w:rPr>
-        <w:fldChar w:fldCharType="begin"/>
-      </w:r>
-      <w:r>
-        <w:rPr>
-          <w:i/>
-          <w:iCs/>
+        <w:t xml:space="preserve">, </w:t>
+      </w:r>
+      <w:r>
+        <w:rPr>
           <w:szCs w:val="16"/>
         </w:rPr>
-        <w:instrText xml:space="preserve"> REF _Ref22969994 \h </w:instrText>
-      </w:r>
-      <w:r>
-        <w:rPr>
-          <w:i/>
-          <w:iCs/>
+        <w:t xml:space="preserve">it can be </w:t>
+      </w:r>
+      <w:r>
+        <w:rPr>
           <w:szCs w:val="16"/>
         </w:rPr>
-        <w:instrText xml:space="preserve"> \* MERGEFORMAT </w:instrText>
-      </w:r>
-      <w:r>
-        <w:rPr>
-          <w:i/>
-          <w:iCs/>
+        <w:t xml:space="preserve">observed that the precision curve of Jaccard is </w:t>
+      </w:r>
+      <w:r>
+        <w:rPr>
           <w:szCs w:val="16"/>
         </w:rPr>
-      </w:r>
-      <w:r>
-        <w:rPr>
-          <w:i/>
-          <w:iCs/>
+        <w:t xml:space="preserve">initially steep which means that it has </w:t>
+      </w:r>
+      <w:r>
+        <w:rPr>
           <w:szCs w:val="16"/>
         </w:rPr>
-        <w:fldChar w:fldCharType="separate"/>
-      </w:r>
-      <w:r>
-        <w:rPr>
-          <w:i/>
-          <w:iCs/>
-        </w:rPr>
-        <w:t xml:space="preserve">Figure </w:t>
-      </w:r>
-      <w:r>
-        <w:rPr>
-          <w:i/>
-          <w:iCs/>
+        <w:t xml:space="preserve">a </w:t>
+      </w:r>
+      <w:r>
+        <w:rPr>
           <w:szCs w:val="16"/>
         </w:rPr>
-        <w:fldChar w:fldCharType="end"/>
+        <w:t xml:space="preserve">higher decrease rate than </w:t>
       </w:r>
       <w:r>
         <w:rPr>
           <w:szCs w:val="16"/>
         </w:rPr>
-        <w:t xml:space="preserve">, </w:t>
+        <w:t>T</w:t>
       </w:r>
       <w:r>
         <w:rPr>
           <w:szCs w:val="16"/>
         </w:rPr>
-        <w:t xml:space="preserve">it can be observed that </w:t>
+        <w:t>F</w:t>
       </w:r>
       <w:r>
         <w:rPr>
           <w:szCs w:val="16"/>
         </w:rPr>
-        <w:t xml:space="preserve">recall curves </w:t>
+        <w:t>-IDF.</w:t>
       </w:r>
       <w:r>
         <w:rPr>
           <w:szCs w:val="16"/>
         </w:rPr>
-        <w:t xml:space="preserve">from all search systems </w:t>
-      </w:r>
+        <w:t xml:space="preserve"> </w:t>
+      </w:r>
+      <w:proofErr w:type="gramStart"/>
       <w:r>
         <w:rPr>
           <w:szCs w:val="16"/>
         </w:rPr>
-        <w:t xml:space="preserve">are initially low but later higher due to </w:t>
-      </w:r>
+        <w:t>Similarly</w:t>
+      </w:r>
+      <w:proofErr w:type="gramEnd"/>
       <w:r>
         <w:rPr>
           <w:szCs w:val="16"/>
         </w:rPr>
-        <w:t>more document retrieved.</w:t>
+        <w:t xml:space="preserve"> to Recall</w:t>
       </w:r>
       <w:r>
         <w:rPr>
           <w:szCs w:val="16"/>
         </w:rPr>
+        <w:t>, b</w:t>
+      </w:r>
+      <w:r>
+        <w:rPr>
+          <w:szCs w:val="16"/>
+        </w:rPr>
+        <w:t>oth TF-IDF and Jaccard</w:t>
+      </w:r>
+      <w:r>
+        <w:rPr>
+          <w:szCs w:val="16"/>
+        </w:rPr>
+        <w:t>, in high k values,</w:t>
+      </w:r>
+      <w:r>
+        <w:rPr>
+          <w:szCs w:val="16"/>
+        </w:rPr>
+        <w:t xml:space="preserve"> ha</w:t>
+      </w:r>
+      <w:r>
+        <w:rPr>
+          <w:szCs w:val="16"/>
+        </w:rPr>
+        <w:t>ve</w:t>
+      </w:r>
+      <w:r>
+        <w:rPr>
+          <w:szCs w:val="16"/>
+        </w:rPr>
         <w:t xml:space="preserve"> </w:t>
       </w:r>
       <w:r>
         <w:rPr>
           <w:szCs w:val="16"/>
         </w:rPr>
-        <w:t xml:space="preserve">The slop of </w:t>
+        <w:t xml:space="preserve">a </w:t>
       </w:r>
       <w:r>
         <w:rPr>
           <w:szCs w:val="16"/>
         </w:rPr>
-        <w:t>all recall curves is initially high; however, a</w:t>
+        <w:t xml:space="preserve">flatter slope </w:t>
       </w:r>
       <w:r>
         <w:rPr>
           <w:szCs w:val="16"/>
         </w:rPr>
-        <w:t xml:space="preserve">t higher K values, the slope of all curves </w:t>
+        <w:t xml:space="preserve">of the precision curve </w:t>
       </w:r>
       <w:r>
         <w:rPr>
           <w:szCs w:val="16"/>
         </w:rPr>
-        <w:t xml:space="preserve">is going </w:t>
+        <w:t xml:space="preserve">which can be inferred that the decreasing rate is diminishing with higher K </w:t>
       </w:r>
       <w:r>
         <w:rPr>
           <w:szCs w:val="16"/>
         </w:rPr>
-        <w:t>closing to 0 or flatter.</w:t>
+        <w:t>value or Recall</w:t>
+      </w:r>
+      <w:r>
+        <w:rPr>
+          <w:szCs w:val="16"/>
+        </w:rPr>
+        <w:t>.</w:t>
       </w:r>
     </w:p>
     <w:p>
@@ -3751,19 +3482,75 @@
         <w:rPr>
           <w:szCs w:val="16"/>
         </w:rPr>
-        <w:t xml:space="preserve">Normally, the performance test of a search engine is observed by the same precision values at the same recall values. From </w:t>
-      </w:r>
+        <w:t xml:space="preserve">Normally, the performance test of a search engine </w:t>
+      </w:r>
+      <w:proofErr w:type="gramStart"/>
       <w:r>
         <w:rPr>
           <w:szCs w:val="16"/>
         </w:rPr>
-        <w:t>Figure 5</w:t>
-      </w:r>
+        <w:t>is observed</w:t>
+      </w:r>
+      <w:proofErr w:type="gramEnd"/>
       <w:r>
         <w:rPr>
           <w:szCs w:val="16"/>
         </w:rPr>
-        <w:t>, it can be observed that the precision values of the TF-IDF model are higher than the precision values of the Jaccard model. Therefore, it can be summarized from the graph that the search engine using the TF-IDF model can retrieve more relevant documents than the search engine that uses the Jaccard model at the same rate of retrieving documents.</w:t>
+        <w:t xml:space="preserve"> by the same precision values at the same recall values. From </w:t>
+      </w:r>
+      <w:r>
+        <w:rPr>
+          <w:i/>
+          <w:iCs/>
+        </w:rPr>
+        <w:t xml:space="preserve">Figure </w:t>
+      </w:r>
+      <w:r>
+        <w:rPr>
+          <w:szCs w:val="16"/>
+        </w:rPr>
+        <w:t>5</w:t>
+      </w:r>
+      <w:r>
+        <w:rPr>
+          <w:szCs w:val="16"/>
+        </w:rPr>
+        <w:t xml:space="preserve">, it can </w:t>
+      </w:r>
+      <w:proofErr w:type="gramStart"/>
+      <w:r>
+        <w:rPr>
+          <w:szCs w:val="16"/>
+        </w:rPr>
+        <w:t>be observed</w:t>
+      </w:r>
+      <w:proofErr w:type="gramEnd"/>
+      <w:r>
+        <w:rPr>
+          <w:szCs w:val="16"/>
+        </w:rPr>
+        <w:t xml:space="preserve"> that the precision values of the TF-IDF model are </w:t>
+      </w:r>
+      <w:r>
+        <w:rPr>
+          <w:szCs w:val="16"/>
+        </w:rPr>
+        <w:lastRenderedPageBreak/>
+        <w:t xml:space="preserve">higher than the precision values of the Jaccard model. Therefore, it can </w:t>
+      </w:r>
+      <w:proofErr w:type="gramStart"/>
+      <w:r>
+        <w:rPr>
+          <w:szCs w:val="16"/>
+        </w:rPr>
+        <w:t>be summarized</w:t>
+      </w:r>
+      <w:proofErr w:type="gramEnd"/>
+      <w:r>
+        <w:rPr>
+          <w:szCs w:val="16"/>
+        </w:rPr>
+        <w:t xml:space="preserve"> from the graph that the search engine using the TF-IDF model can retrieve more relevant documents than the search engine that uses the Jaccard model at the same rate of retrieving documents.</w:t>
       </w:r>
     </w:p>
     <w:p>
@@ -5501,103 +5288,92 @@
       <w:pPr>
         <w:pStyle w:val="Heading3"/>
       </w:pPr>
-      <w:proofErr w:type="spellStart"/>
       <w:r>
         <w:t>MyCoolSearcher</w:t>
       </w:r>
-      <w:proofErr w:type="spellEnd"/>
     </w:p>
     <w:p>
       <w:r>
-        <w:t xml:space="preserve">Our implementation of </w:t>
-      </w:r>
-      <w:proofErr w:type="spellStart"/>
-      <w:r>
+        <w:t xml:space="preserve">Our implementation of MyCoolSearcher is based on BM25, a </w:t>
+      </w:r>
+      <w:r>
+        <w:t xml:space="preserve">probabilistic </w:t>
+      </w:r>
+      <w:r>
+        <w:t xml:space="preserve">ranking </w:t>
+      </w:r>
+      <w:r>
+        <w:t>approach</w:t>
+      </w:r>
+      <w:r>
+        <w:t xml:space="preserve">. Our implementation starts from </w:t>
+      </w:r>
+      <w:r>
+        <w:rPr>
+          <w:rFonts w:ascii="Roboto Mono" w:hAnsi="Roboto Mono"/>
+        </w:rPr>
+        <w:t>Indexer</w:t>
+      </w:r>
+      <w:r>
+        <w:t xml:space="preserve"> class</w:t>
+      </w:r>
+      <w:r>
+        <w:t xml:space="preserve">, resides in </w:t>
+      </w:r>
+      <w:r>
+        <w:rPr>
+          <w:rFonts w:ascii="Roboto Mono" w:hAnsi="Roboto Mono"/>
+        </w:rPr>
+        <w:t>TFIDFSearcher.java</w:t>
+      </w:r>
+      <w:r>
+        <w:t xml:space="preserve">, </w:t>
+      </w:r>
+      <w:r>
+        <w:t xml:space="preserve">which involves indexing all terms in all documents as well as collecting term </w:t>
+      </w:r>
+      <w:r>
+        <w:t>frequency.</w:t>
+      </w:r>
+      <w:r>
+        <w:t xml:space="preserve"> </w:t>
+      </w:r>
+      <w:r>
+        <w:rPr>
+          <w:rFonts w:ascii="Roboto Mono" w:hAnsi="Roboto Mono"/>
+        </w:rPr>
+        <w:t>ProbabilisticIndexer</w:t>
+      </w:r>
+      <w:r>
+        <w:t xml:space="preserve"> class</w:t>
+      </w:r>
+      <w:r>
+        <w:t xml:space="preserve">, a subclass of </w:t>
+      </w:r>
+      <w:r>
+        <w:rPr>
+          <w:rFonts w:ascii="Roboto Mono" w:hAnsi="Roboto Mono"/>
+        </w:rPr>
+        <w:t>Indexer</w:t>
+      </w:r>
+      <w:r>
+        <w:t xml:space="preserve"> class,</w:t>
+      </w:r>
+      <w:r>
+        <w:t xml:space="preserve"> which involve</w:t>
+      </w:r>
+      <w:r>
+        <w:t>s</w:t>
+      </w:r>
+      <w:r>
+        <w:t xml:space="preserve"> pre-calculating IDF. The </w:t>
+      </w:r>
+      <w:r>
+        <w:rPr>
+          <w:rFonts w:ascii="Roboto Mono" w:hAnsi="Roboto Mono"/>
+        </w:rPr>
         <w:t>MyCoolSearcher</w:t>
       </w:r>
-      <w:proofErr w:type="spellEnd"/>
-      <w:r>
-        <w:t xml:space="preserve"> is based on BM25, a </w:t>
-      </w:r>
-      <w:r>
-        <w:t xml:space="preserve">probabilistic </w:t>
-      </w:r>
-      <w:r>
-        <w:t xml:space="preserve">ranking </w:t>
-      </w:r>
-      <w:r>
-        <w:t>approach</w:t>
-      </w:r>
-      <w:r>
-        <w:t xml:space="preserve">. Our implementation starts from </w:t>
-      </w:r>
-      <w:r>
-        <w:rPr>
-          <w:rFonts w:ascii="Roboto Mono" w:hAnsi="Roboto Mono"/>
-        </w:rPr>
-        <w:t>Indexer</w:t>
-      </w:r>
-      <w:r>
-        <w:t xml:space="preserve"> class</w:t>
-      </w:r>
-      <w:r>
-        <w:t xml:space="preserve">, resides in </w:t>
-      </w:r>
-      <w:r>
-        <w:rPr>
-          <w:rFonts w:ascii="Roboto Mono" w:hAnsi="Roboto Mono"/>
-        </w:rPr>
-        <w:t>TFIDFSearcher.java</w:t>
-      </w:r>
-      <w:r>
-        <w:t xml:space="preserve">, </w:t>
-      </w:r>
-      <w:r>
-        <w:t>which involves indexing all terms in all documents as well as collecting term frequency.</w:t>
-      </w:r>
-      <w:r>
-        <w:t xml:space="preserve"> </w:t>
-      </w:r>
-      <w:proofErr w:type="spellStart"/>
-      <w:r>
-        <w:rPr>
-          <w:rFonts w:ascii="Roboto Mono" w:hAnsi="Roboto Mono"/>
-        </w:rPr>
-        <w:t>ProbabilisticIndexer</w:t>
-      </w:r>
-      <w:proofErr w:type="spellEnd"/>
-      <w:r>
-        <w:t xml:space="preserve"> class</w:t>
-      </w:r>
-      <w:r>
-        <w:t xml:space="preserve">, a subclass of </w:t>
-      </w:r>
-      <w:r>
-        <w:rPr>
-          <w:rFonts w:ascii="Roboto Mono" w:hAnsi="Roboto Mono"/>
-        </w:rPr>
-        <w:t>Indexer</w:t>
-      </w:r>
-      <w:r>
-        <w:t xml:space="preserve"> class,</w:t>
-      </w:r>
-      <w:r>
-        <w:t xml:space="preserve"> which involve</w:t>
-      </w:r>
-      <w:r>
-        <w:t>s</w:t>
-      </w:r>
-      <w:r>
-        <w:t xml:space="preserve"> pre-calculating IDF. The </w:t>
-      </w:r>
-      <w:proofErr w:type="spellStart"/>
-      <w:r>
-        <w:rPr>
-          <w:rFonts w:ascii="Roboto Mono" w:hAnsi="Roboto Mono"/>
-        </w:rPr>
-        <w:t>MyCoolSearcher</w:t>
-      </w:r>
-      <w:proofErr w:type="spellEnd"/>
       <w:r>
         <w:t xml:space="preserve"> class will use</w:t>
       </w:r>
@@ -6332,20 +6108,34 @@
     </w:p>
     <w:p>
       <w:r>
-        <w:t xml:space="preserve">According to the similarity model, the Jaccard model looks at both documents and queries in the form of the set and then calculates the rate of the term contained in both documents and queries and total term in both documents and queries. In the case of the TF-IDF model, it looks at both the documents and queries in the form of vector space and calculates the cosine from the angle between the documents vector and the queries vector because both term frequency and document frequency are also taken into consideration. So, it has more efficient than the Jaccard model. </w:t>
+        <w:t xml:space="preserve">According to the similarity model, the Jaccard model looks at both documents and queries in the form of the set and then calculates the rate of the term contained in both documents and queries and total term in both documents and queries. In the case of the TF-IDF model, it looks at both the documents and queries in the form of vector space and calculates the cosine from the angle between the documents vector and the queries vector because both term frequency and document frequency </w:t>
+      </w:r>
+      <w:proofErr w:type="gramStart"/>
+      <w:r>
+        <w:t>are also taken</w:t>
+      </w:r>
+      <w:proofErr w:type="gramEnd"/>
+      <w:r>
+        <w:t xml:space="preserve"> into consideration. So, it has more </w:t>
+      </w:r>
+      <w:r>
+        <w:t>effective</w:t>
+      </w:r>
+      <w:r>
+        <w:t xml:space="preserve"> than the Jaccard model. </w:t>
       </w:r>
     </w:p>
     <w:p>
       <w:r>
-        <w:t xml:space="preserve">However, the model that we use in </w:t>
-      </w:r>
-      <w:proofErr w:type="spellStart"/>
-      <w:r>
-        <w:t>MyCoolSearcher</w:t>
-      </w:r>
-      <w:proofErr w:type="spellEnd"/>
-      <w:r>
-        <w:t xml:space="preserve"> is a probabilistic model named BM25. BM25 looks at both documents and queries in the form of probability and uses criteria based on the existence of each term in documents and documents relevancy. So that is possible to create a condition in the rank calculation more than the TF-IDF Model. In addition, although both models will have the same TF and IDF calculations, the BM25 has additional document length considerations that are different from the TF-IDF model which does not consider document length. Therefore, it can be concluded that BM25 has the highest efficiency because it has more conditions that are considered than the TF-IDF model and the Jaccard model.</w:t>
+        <w:t xml:space="preserve">However, the model that we use in MyCoolSearcher is a probabilistic model named BM25. BM25 looks at both documents and queries in the form of probability and uses criteria based on the existence of each term in documents and documents relevancy. So that is possible to create a condition in the rank calculation more than the TF-IDF Model. In addition, although both models will have the same TF and IDF calculations, the BM25 has additional document length considerations that are different from the TF-IDF model which does not consider document length. Therefore, it can </w:t>
+      </w:r>
+      <w:proofErr w:type="gramStart"/>
+      <w:r>
+        <w:t>be concluded</w:t>
+      </w:r>
+      <w:proofErr w:type="gramEnd"/>
+      <w:r>
+        <w:t xml:space="preserve"> that BM25 has the highest efficiency because it has more conditions that are considered than the TF-IDF model and the Jaccard model.</w:t>
       </w:r>
     </w:p>
     <w:p/>
@@ -6391,7 +6181,7 @@
 
 <file path=word/commentsExtended.xml><?xml version="1.0" encoding="utf-8"?>
 <w15:commentsEx xmlns:wpc="http://schemas.microsoft.com/office/word/2010/wordprocessingCanvas" xmlns:cx="http://schemas.microsoft.com/office/drawing/2014/chartex" xmlns:cx1="http://schemas.microsoft.com/office/drawing/2015/9/8/chartex" xmlns:cx2="http://schemas.microsoft.com/office/drawing/2015/10/21/chartex" xmlns:cx3="http://schemas.microsoft.com/office/drawing/2016/5/9/chartex" xmlns:cx4="http://schemas.microsoft.com/office/drawing/2016/5/10/chartex" xmlns:cx5="http://schemas.microsoft.com/office/drawing/2016/5/11/chartex" xmlns:cx6="http://schemas.microsoft.com/office/drawing/2016/5/12/chartex" xmlns:cx7="http://schemas.microsoft.com/office/drawing/2016/5/13/chartex" xmlns:cx8="http://schemas.microsoft.com/office/drawing/2016/5/14/chartex" xmlns:mc="http://schemas.openxmlformats.org/markup-compatibility/2006" xmlns:aink="http://schemas.microsoft.com/office/drawing/2016/ink" xmlns:am3d="http://schemas.microsoft.com/office/drawing/2017/model3d" xmlns:o="urn:schemas-microsoft-com:office:office" xmlns:r="http://schemas.openxmlformats.org/officeDocument/2006/relationships" xmlns:m="http://schemas.openxmlformats.org/officeDocument/2006/math" xmlns:v="urn:schemas-microsoft-com:vml" xmlns:wp14="http://schemas.microsoft.com/office/word/2010/wordprocessingDrawing" xmlns:wp="http://schemas.openxmlformats.org/drawingml/2006/wordprocessingDrawing" xmlns:w10="urn:schemas-microsoft-com:office:word" xmlns:w="http://schemas.openxmlformats.org/wordprocessingml/2006/main" xmlns:w14="http://schemas.microsoft.com/office/word/2010/wordml" xmlns:w15="http://schemas.microsoft.com/office/word/2012/wordml" xmlns:w16cid="http://schemas.microsoft.com/office/word/2016/wordml/cid" xmlns:w16se="http://schemas.microsoft.com/office/word/2015/wordml/symex" xmlns:wpg="http://schemas.microsoft.com/office/word/2010/wordprocessingGroup" xmlns:wpi="http://schemas.microsoft.com/office/word/2010/wordprocessingInk" xmlns:wne="http://schemas.microsoft.com/office/word/2006/wordml" xmlns:wps="http://schemas.microsoft.com/office/word/2010/wordprocessingShape" mc:Ignorable="w14 w15 w16se w16cid wp14">
-  <w15:commentEx w15:paraId="66E85B75" w15:done="0"/>
+  <w15:commentEx w15:paraId="66E85B75" w15:done="1"/>
 </w15:commentsEx>
 </file>
 
@@ -21029,7 +20819,7 @@
 </file>
 
 <file path=customXml/itemProps1.xml><?xml version="1.0" encoding="utf-8"?>
-<ds:datastoreItem xmlns:ds="http://schemas.openxmlformats.org/officeDocument/2006/customXml" ds:itemID="{9737A1E0-2A00-4A71-A806-8F5149958BAF}">
+<ds:datastoreItem xmlns:ds="http://schemas.openxmlformats.org/officeDocument/2006/customXml" ds:itemID="{6B450290-6D13-4EC5-909F-3FF287F52084}">
   <ds:schemaRefs>
     <ds:schemaRef ds:uri="http://schemas.openxmlformats.org/officeDocument/2006/bibliography"/>
   </ds:schemaRefs>

</xml_diff>